<commit_message>
fix(student1): Task 029 - content table fixed #105
</commit_message>
<xml_diff>
--- a/reports/Student #1/D02/D02 - Student#1 - Analysis report.docx
+++ b/reports/Student #1/D02/D02 - Student#1 - Analysis report.docx
@@ -718,7 +718,7 @@
               </w:rPr>
               <w:t xml:space="preserve">Requisitos funcionales</w:t>
               <w:tab/>
-              <w:t xml:space="preserve">6</w:t>
+              <w:t xml:space="preserve">13</w:t>
             </w:r>
           </w:hyperlink>
           <w:r>
@@ -767,7 +767,7 @@
               </w:rPr>
               <w:t xml:space="preserve">Requisitos no funcionales</w:t>
               <w:tab/>
-              <w:t xml:space="preserve">6</w:t>
+              <w:t xml:space="preserve">13</w:t>
             </w:r>
           </w:hyperlink>
           <w:r>
@@ -816,7 +816,7 @@
               </w:rPr>
               <w:t xml:space="preserve">Requisitos de prueba</w:t>
               <w:tab/>
-              <w:t xml:space="preserve">6</w:t>
+              <w:t xml:space="preserve">13</w:t>
             </w:r>
           </w:hyperlink>
           <w:r>
@@ -865,7 +865,7 @@
               </w:rPr>
               <w:t xml:space="preserve">Requisitos de gestión</w:t>
               <w:tab/>
-              <w:t xml:space="preserve">6</w:t>
+              <w:t xml:space="preserve">14</w:t>
             </w:r>
           </w:hyperlink>
           <w:r>
@@ -913,7 +913,7 @@
               </w:rPr>
               <w:t xml:space="preserve">Conclusiones</w:t>
               <w:tab/>
-              <w:t xml:space="preserve">9</w:t>
+              <w:t xml:space="preserve">16</w:t>
             </w:r>
           </w:hyperlink>
           <w:r>
@@ -961,7 +961,7 @@
               </w:rPr>
               <w:t xml:space="preserve">Bibliografía</w:t>
               <w:tab/>
-              <w:t xml:space="preserve">10</w:t>
+              <w:t xml:space="preserve">17</w:t>
             </w:r>
           </w:hyperlink>
           <w:r>
@@ -1029,107 +1029,49 @@
     </w:p>
     <w:p>
       <w:pPr>
+        <w:pStyle w:val="Heading1"/>
+        <w:rPr/>
+      </w:pPr>
+      <w:bookmarkStart w:colFirst="0" w:colLast="0" w:name="_heading=h.30j0zll" w:id="1"/>
+      <w:bookmarkEnd w:id="1"/>
+      <w:r>
+        <w:rPr>
+          <w:rtl w:val="0"/>
+        </w:rPr>
+        <w:t xml:space="preserve">Resumen ejecutivo</w:t>
+      </w:r>
+    </w:p>
+    <w:p>
+      <w:pPr>
+        <w:rPr/>
+      </w:pPr>
+      <w:r>
+        <w:rPr>
+          <w:rtl w:val="0"/>
+        </w:rPr>
+        <w:t xml:space="preserve">Con este análisis buscaremos imprecisiones, incongruencias e indeterminaciones en los requisitos individuales solicitados en la segunda entrega de la asignatura al Student #1. La finalidad será describir los mismos con la mayor precisión posible, buscando optimizar la satisfacción del cliente.</w:t>
+      </w:r>
+    </w:p>
+    <w:p>
+      <w:pPr>
+        <w:rPr/>
+      </w:pPr>
+      <w:r>
+        <w:br w:type="page"/>
+      </w:r>
+      <w:r>
+        <w:rPr>
+          <w:rtl w:val="0"/>
+        </w:rPr>
+      </w:r>
+    </w:p>
+    <w:p>
+      <w:pPr>
+        <w:pStyle w:val="Heading1"/>
         <w:keepNext w:val="1"/>
         <w:keepLines w:val="1"/>
-        <w:pageBreakBefore w:val="0"/>
-        <w:widowControl w:val="1"/>
-        <w:pBdr>
-          <w:top w:space="0" w:sz="0" w:val="nil"/>
-          <w:left w:space="0" w:sz="0" w:val="nil"/>
-          <w:bottom w:space="0" w:sz="0" w:val="nil"/>
-          <w:right w:space="0" w:sz="0" w:val="nil"/>
-          <w:between w:space="0" w:sz="0" w:val="nil"/>
-        </w:pBdr>
-        <w:shd w:fill="auto" w:val="clear"/>
-        <w:spacing w:after="120" w:before="400" w:line="276" w:lineRule="auto"/>
-        <w:ind w:left="0" w:right="0" w:firstLine="0"/>
-        <w:jc w:val="left"/>
-        <w:rPr>
-          <w:rFonts w:ascii="Arial" w:cs="Arial" w:eastAsia="Arial" w:hAnsi="Arial"/>
-          <w:b w:val="0"/>
-          <w:i w:val="0"/>
-          <w:smallCaps w:val="0"/>
-          <w:strike w:val="0"/>
-          <w:color w:val="000000"/>
-          <w:sz w:val="40"/>
-          <w:szCs w:val="40"/>
-          <w:u w:val="none"/>
-          <w:shd w:fill="auto" w:val="clear"/>
-          <w:vertAlign w:val="baseline"/>
-        </w:rPr>
-      </w:pPr>
-      <w:bookmarkStart w:colFirst="0" w:colLast="0" w:name="_heading=h.30j0zll" w:id="1"/>
-      <w:bookmarkEnd w:id="1"/>
-      <w:r>
-        <w:rPr>
-          <w:rFonts w:ascii="Arial" w:cs="Arial" w:eastAsia="Arial" w:hAnsi="Arial"/>
-          <w:b w:val="0"/>
-          <w:i w:val="0"/>
-          <w:smallCaps w:val="0"/>
-          <w:strike w:val="0"/>
-          <w:color w:val="000000"/>
-          <w:sz w:val="40"/>
-          <w:szCs w:val="40"/>
-          <w:u w:val="none"/>
-          <w:shd w:fill="auto" w:val="clear"/>
-          <w:vertAlign w:val="baseline"/>
-          <w:rtl w:val="0"/>
-        </w:rPr>
-        <w:t xml:space="preserve">Resumen ejecutivo</w:t>
-      </w:r>
-    </w:p>
-    <w:p>
-      <w:pPr>
-        <w:rPr/>
-      </w:pPr>
-      <w:r>
-        <w:rPr>
-          <w:rtl w:val="0"/>
-        </w:rPr>
-        <w:t xml:space="preserve">Con este análisis buscaremos imprecisiones, incongruencias e indeterminaciones en los requisitos individuales solicitados en la segunda entrega de la asignatura al Student #1. La finalidad será describir los mismos con la mayor precisión posible, buscando optimizar la satisfacción del cliente.</w:t>
-      </w:r>
-    </w:p>
-    <w:p>
-      <w:pPr>
-        <w:rPr/>
-      </w:pPr>
-      <w:r>
-        <w:br w:type="page"/>
-      </w:r>
-      <w:r>
-        <w:rPr>
-          <w:rtl w:val="0"/>
-        </w:rPr>
-      </w:r>
-    </w:p>
-    <w:p>
-      <w:pPr>
-        <w:keepNext w:val="1"/>
-        <w:keepLines w:val="1"/>
-        <w:pageBreakBefore w:val="0"/>
-        <w:widowControl w:val="1"/>
-        <w:pBdr>
-          <w:top w:space="0" w:sz="0" w:val="nil"/>
-          <w:left w:space="0" w:sz="0" w:val="nil"/>
-          <w:bottom w:space="0" w:sz="0" w:val="nil"/>
-          <w:right w:space="0" w:sz="0" w:val="nil"/>
-          <w:between w:space="0" w:sz="0" w:val="nil"/>
-        </w:pBdr>
-        <w:shd w:fill="auto" w:val="clear"/>
-        <w:spacing w:after="120" w:before="400" w:line="276" w:lineRule="auto"/>
-        <w:ind w:left="0" w:right="0" w:firstLine="0"/>
-        <w:jc w:val="left"/>
-        <w:rPr>
-          <w:rFonts w:ascii="Arial" w:cs="Arial" w:eastAsia="Arial" w:hAnsi="Arial"/>
-          <w:b w:val="0"/>
-          <w:i w:val="0"/>
-          <w:smallCaps w:val="0"/>
-          <w:strike w:val="0"/>
-          <w:color w:val="000000"/>
-          <w:sz w:val="40"/>
-          <w:szCs w:val="40"/>
-          <w:u w:val="none"/>
-          <w:shd w:fill="auto" w:val="clear"/>
+        <w:spacing w:after="120" w:before="400" w:lineRule="auto"/>
+        <w:rPr>
           <w:vertAlign w:val="baseline"/>
         </w:rPr>
       </w:pPr>
@@ -1137,16 +1079,6 @@
       <w:bookmarkEnd w:id="2"/>
       <w:r>
         <w:rPr>
-          <w:rFonts w:ascii="Arial" w:cs="Arial" w:eastAsia="Arial" w:hAnsi="Arial"/>
-          <w:b w:val="0"/>
-          <w:i w:val="0"/>
-          <w:smallCaps w:val="0"/>
-          <w:strike w:val="0"/>
-          <w:color w:val="000000"/>
-          <w:sz w:val="40"/>
-          <w:szCs w:val="40"/>
-          <w:u w:val="none"/>
-          <w:shd w:fill="auto" w:val="clear"/>
           <w:vertAlign w:val="baseline"/>
           <w:rtl w:val="0"/>
         </w:rPr>
@@ -1886,32 +1818,11 @@
     </w:p>
     <w:p>
       <w:pPr>
+        <w:pStyle w:val="Heading1"/>
         <w:keepNext w:val="1"/>
         <w:keepLines w:val="1"/>
-        <w:pageBreakBefore w:val="0"/>
-        <w:widowControl w:val="1"/>
-        <w:pBdr>
-          <w:top w:space="0" w:sz="0" w:val="nil"/>
-          <w:left w:space="0" w:sz="0" w:val="nil"/>
-          <w:bottom w:space="0" w:sz="0" w:val="nil"/>
-          <w:right w:space="0" w:sz="0" w:val="nil"/>
-          <w:between w:space="0" w:sz="0" w:val="nil"/>
-        </w:pBdr>
-        <w:shd w:fill="auto" w:val="clear"/>
-        <w:spacing w:after="120" w:before="400" w:line="276" w:lineRule="auto"/>
-        <w:ind w:left="0" w:right="0" w:firstLine="0"/>
-        <w:jc w:val="left"/>
-        <w:rPr>
-          <w:rFonts w:ascii="Arial" w:cs="Arial" w:eastAsia="Arial" w:hAnsi="Arial"/>
-          <w:b w:val="0"/>
-          <w:i w:val="0"/>
-          <w:smallCaps w:val="0"/>
-          <w:strike w:val="0"/>
-          <w:color w:val="000000"/>
-          <w:sz w:val="40"/>
-          <w:szCs w:val="40"/>
-          <w:u w:val="none"/>
-          <w:shd w:fill="auto" w:val="clear"/>
+        <w:spacing w:after="120" w:before="400" w:lineRule="auto"/>
+        <w:rPr>
           <w:vertAlign w:val="baseline"/>
         </w:rPr>
       </w:pPr>
@@ -1919,16 +1830,6 @@
       <w:bookmarkEnd w:id="3"/>
       <w:r>
         <w:rPr>
-          <w:rFonts w:ascii="Arial" w:cs="Arial" w:eastAsia="Arial" w:hAnsi="Arial"/>
-          <w:b w:val="0"/>
-          <w:i w:val="0"/>
-          <w:smallCaps w:val="0"/>
-          <w:strike w:val="0"/>
-          <w:color w:val="000000"/>
-          <w:sz w:val="40"/>
-          <w:szCs w:val="40"/>
-          <w:u w:val="none"/>
-          <w:shd w:fill="auto" w:val="clear"/>
           <w:vertAlign w:val="baseline"/>
           <w:rtl w:val="0"/>
         </w:rPr>
@@ -1961,32 +1862,11 @@
     </w:p>
     <w:p>
       <w:pPr>
+        <w:pStyle w:val="Heading1"/>
         <w:keepNext w:val="1"/>
         <w:keepLines w:val="1"/>
-        <w:pageBreakBefore w:val="0"/>
-        <w:widowControl w:val="1"/>
-        <w:pBdr>
-          <w:top w:space="0" w:sz="0" w:val="nil"/>
-          <w:left w:space="0" w:sz="0" w:val="nil"/>
-          <w:bottom w:space="0" w:sz="0" w:val="nil"/>
-          <w:right w:space="0" w:sz="0" w:val="nil"/>
-          <w:between w:space="0" w:sz="0" w:val="nil"/>
-        </w:pBdr>
-        <w:shd w:fill="auto" w:val="clear"/>
-        <w:spacing w:after="120" w:before="400" w:line="276" w:lineRule="auto"/>
-        <w:ind w:left="0" w:right="0" w:firstLine="0"/>
-        <w:jc w:val="left"/>
-        <w:rPr>
-          <w:rFonts w:ascii="Arial" w:cs="Arial" w:eastAsia="Arial" w:hAnsi="Arial"/>
-          <w:b w:val="0"/>
-          <w:i w:val="0"/>
-          <w:smallCaps w:val="0"/>
-          <w:strike w:val="0"/>
-          <w:color w:val="000000"/>
-          <w:sz w:val="40"/>
-          <w:szCs w:val="40"/>
-          <w:u w:val="none"/>
-          <w:shd w:fill="auto" w:val="clear"/>
+        <w:spacing w:after="120" w:before="400" w:lineRule="auto"/>
+        <w:rPr>
           <w:vertAlign w:val="baseline"/>
         </w:rPr>
       </w:pPr>
@@ -1994,16 +1874,6 @@
       <w:bookmarkEnd w:id="4"/>
       <w:r>
         <w:rPr>
-          <w:rFonts w:ascii="Arial" w:cs="Arial" w:eastAsia="Arial" w:hAnsi="Arial"/>
-          <w:b w:val="0"/>
-          <w:i w:val="0"/>
-          <w:smallCaps w:val="0"/>
-          <w:strike w:val="0"/>
-          <w:color w:val="000000"/>
-          <w:sz w:val="40"/>
-          <w:szCs w:val="40"/>
-          <w:u w:val="none"/>
-          <w:shd w:fill="auto" w:val="clear"/>
           <w:vertAlign w:val="baseline"/>
           <w:rtl w:val="0"/>
         </w:rPr>
@@ -2012,50 +1882,13 @@
     </w:p>
     <w:p>
       <w:pPr>
-        <w:keepNext w:val="1"/>
-        <w:keepLines w:val="1"/>
-        <w:pageBreakBefore w:val="0"/>
-        <w:widowControl w:val="1"/>
-        <w:pBdr>
-          <w:top w:space="0" w:sz="0" w:val="nil"/>
-          <w:left w:space="0" w:sz="0" w:val="nil"/>
-          <w:bottom w:space="0" w:sz="0" w:val="nil"/>
-          <w:right w:space="0" w:sz="0" w:val="nil"/>
-          <w:between w:space="0" w:sz="0" w:val="nil"/>
-        </w:pBdr>
-        <w:shd w:fill="auto" w:val="clear"/>
-        <w:spacing w:after="120" w:before="360" w:line="276" w:lineRule="auto"/>
-        <w:ind w:left="0" w:right="0" w:firstLine="0"/>
-        <w:jc w:val="left"/>
-        <w:rPr>
-          <w:rFonts w:ascii="Arial" w:cs="Arial" w:eastAsia="Arial" w:hAnsi="Arial"/>
-          <w:b w:val="0"/>
-          <w:i w:val="0"/>
-          <w:smallCaps w:val="0"/>
-          <w:strike w:val="0"/>
-          <w:color w:val="000000"/>
-          <w:sz w:val="32"/>
-          <w:szCs w:val="32"/>
-          <w:u w:val="none"/>
-          <w:shd w:fill="auto" w:val="clear"/>
-          <w:vertAlign w:val="baseline"/>
-        </w:rPr>
+        <w:pStyle w:val="Heading2"/>
+        <w:rPr/>
       </w:pPr>
       <w:bookmarkStart w:colFirst="0" w:colLast="0" w:name="_heading=h.tyjcwt" w:id="5"/>
       <w:bookmarkEnd w:id="5"/>
       <w:r>
         <w:rPr>
-          <w:rFonts w:ascii="Arial" w:cs="Arial" w:eastAsia="Arial" w:hAnsi="Arial"/>
-          <w:b w:val="0"/>
-          <w:i w:val="0"/>
-          <w:smallCaps w:val="0"/>
-          <w:strike w:val="0"/>
-          <w:color w:val="000000"/>
-          <w:sz w:val="32"/>
-          <w:szCs w:val="32"/>
-          <w:u w:val="none"/>
-          <w:shd w:fill="auto" w:val="clear"/>
-          <w:vertAlign w:val="baseline"/>
           <w:rtl w:val="0"/>
         </w:rPr>
         <w:t xml:space="preserve">Requisitos de información</w:t>
@@ -6272,32 +6105,11 @@
     </w:p>
     <w:p>
       <w:pPr>
+        <w:pStyle w:val="Heading2"/>
         <w:keepNext w:val="1"/>
         <w:keepLines w:val="1"/>
-        <w:pageBreakBefore w:val="0"/>
-        <w:widowControl w:val="1"/>
-        <w:pBdr>
-          <w:top w:space="0" w:sz="0" w:val="nil"/>
-          <w:left w:space="0" w:sz="0" w:val="nil"/>
-          <w:bottom w:space="0" w:sz="0" w:val="nil"/>
-          <w:right w:space="0" w:sz="0" w:val="nil"/>
-          <w:between w:space="0" w:sz="0" w:val="nil"/>
-        </w:pBdr>
-        <w:shd w:fill="auto" w:val="clear"/>
-        <w:spacing w:after="120" w:before="360" w:line="276" w:lineRule="auto"/>
-        <w:ind w:left="0" w:right="0" w:firstLine="0"/>
-        <w:jc w:val="left"/>
-        <w:rPr>
-          <w:rFonts w:ascii="Arial" w:cs="Arial" w:eastAsia="Arial" w:hAnsi="Arial"/>
-          <w:b w:val="0"/>
-          <w:i w:val="0"/>
-          <w:smallCaps w:val="0"/>
-          <w:strike w:val="0"/>
-          <w:color w:val="000000"/>
-          <w:sz w:val="32"/>
-          <w:szCs w:val="32"/>
-          <w:u w:val="none"/>
-          <w:shd w:fill="auto" w:val="clear"/>
+        <w:spacing w:after="120" w:before="360" w:lineRule="auto"/>
+        <w:rPr>
           <w:vertAlign w:val="baseline"/>
         </w:rPr>
       </w:pPr>
@@ -6305,16 +6117,6 @@
       <w:bookmarkEnd w:id="6"/>
       <w:r>
         <w:rPr>
-          <w:rFonts w:ascii="Arial" w:cs="Arial" w:eastAsia="Arial" w:hAnsi="Arial"/>
-          <w:b w:val="0"/>
-          <w:i w:val="0"/>
-          <w:smallCaps w:val="0"/>
-          <w:strike w:val="0"/>
-          <w:color w:val="000000"/>
-          <w:sz w:val="32"/>
-          <w:szCs w:val="32"/>
-          <w:u w:val="none"/>
-          <w:shd w:fill="auto" w:val="clear"/>
           <w:vertAlign w:val="baseline"/>
           <w:rtl w:val="0"/>
         </w:rPr>
@@ -6344,32 +6146,11 @@
     </w:p>
     <w:p>
       <w:pPr>
+        <w:pStyle w:val="Heading2"/>
         <w:keepNext w:val="1"/>
         <w:keepLines w:val="1"/>
-        <w:pageBreakBefore w:val="0"/>
-        <w:widowControl w:val="1"/>
-        <w:pBdr>
-          <w:top w:space="0" w:sz="0" w:val="nil"/>
-          <w:left w:space="0" w:sz="0" w:val="nil"/>
-          <w:bottom w:space="0" w:sz="0" w:val="nil"/>
-          <w:right w:space="0" w:sz="0" w:val="nil"/>
-          <w:between w:space="0" w:sz="0" w:val="nil"/>
-        </w:pBdr>
-        <w:shd w:fill="auto" w:val="clear"/>
-        <w:spacing w:after="120" w:before="360" w:line="276" w:lineRule="auto"/>
-        <w:ind w:left="0" w:right="0" w:firstLine="0"/>
-        <w:jc w:val="left"/>
-        <w:rPr>
-          <w:rFonts w:ascii="Arial" w:cs="Arial" w:eastAsia="Arial" w:hAnsi="Arial"/>
-          <w:b w:val="0"/>
-          <w:i w:val="0"/>
-          <w:smallCaps w:val="0"/>
-          <w:strike w:val="0"/>
-          <w:color w:val="000000"/>
-          <w:sz w:val="32"/>
-          <w:szCs w:val="32"/>
-          <w:u w:val="none"/>
-          <w:shd w:fill="auto" w:val="clear"/>
+        <w:spacing w:after="120" w:before="360" w:lineRule="auto"/>
+        <w:rPr>
           <w:vertAlign w:val="baseline"/>
         </w:rPr>
       </w:pPr>
@@ -6377,16 +6158,6 @@
       <w:bookmarkEnd w:id="7"/>
       <w:r>
         <w:rPr>
-          <w:rFonts w:ascii="Arial" w:cs="Arial" w:eastAsia="Arial" w:hAnsi="Arial"/>
-          <w:b w:val="0"/>
-          <w:i w:val="0"/>
-          <w:smallCaps w:val="0"/>
-          <w:strike w:val="0"/>
-          <w:color w:val="000000"/>
-          <w:sz w:val="32"/>
-          <w:szCs w:val="32"/>
-          <w:u w:val="none"/>
-          <w:shd w:fill="auto" w:val="clear"/>
           <w:vertAlign w:val="baseline"/>
           <w:rtl w:val="0"/>
         </w:rPr>
@@ -6416,32 +6187,11 @@
     </w:p>
     <w:p>
       <w:pPr>
+        <w:pStyle w:val="Heading2"/>
         <w:keepNext w:val="1"/>
         <w:keepLines w:val="1"/>
-        <w:pageBreakBefore w:val="0"/>
-        <w:widowControl w:val="1"/>
-        <w:pBdr>
-          <w:top w:space="0" w:sz="0" w:val="nil"/>
-          <w:left w:space="0" w:sz="0" w:val="nil"/>
-          <w:bottom w:space="0" w:sz="0" w:val="nil"/>
-          <w:right w:space="0" w:sz="0" w:val="nil"/>
-          <w:between w:space="0" w:sz="0" w:val="nil"/>
-        </w:pBdr>
-        <w:shd w:fill="auto" w:val="clear"/>
-        <w:spacing w:after="120" w:before="360" w:line="276" w:lineRule="auto"/>
-        <w:ind w:left="0" w:right="0" w:firstLine="0"/>
-        <w:jc w:val="left"/>
-        <w:rPr>
-          <w:rFonts w:ascii="Arial" w:cs="Arial" w:eastAsia="Arial" w:hAnsi="Arial"/>
-          <w:b w:val="0"/>
-          <w:i w:val="0"/>
-          <w:smallCaps w:val="0"/>
-          <w:strike w:val="0"/>
-          <w:color w:val="000000"/>
-          <w:sz w:val="32"/>
-          <w:szCs w:val="32"/>
-          <w:u w:val="none"/>
-          <w:shd w:fill="auto" w:val="clear"/>
+        <w:spacing w:after="120" w:before="360" w:lineRule="auto"/>
+        <w:rPr>
           <w:vertAlign w:val="baseline"/>
         </w:rPr>
       </w:pPr>
@@ -6449,16 +6199,6 @@
       <w:bookmarkEnd w:id="8"/>
       <w:r>
         <w:rPr>
-          <w:rFonts w:ascii="Arial" w:cs="Arial" w:eastAsia="Arial" w:hAnsi="Arial"/>
-          <w:b w:val="0"/>
-          <w:i w:val="0"/>
-          <w:smallCaps w:val="0"/>
-          <w:strike w:val="0"/>
-          <w:color w:val="000000"/>
-          <w:sz w:val="32"/>
-          <w:szCs w:val="32"/>
-          <w:u w:val="none"/>
-          <w:shd w:fill="auto" w:val="clear"/>
           <w:vertAlign w:val="baseline"/>
           <w:rtl w:val="0"/>
         </w:rPr>
@@ -6844,32 +6584,11 @@
     </w:p>
     <w:p>
       <w:pPr>
+        <w:pStyle w:val="Heading2"/>
         <w:keepNext w:val="1"/>
         <w:keepLines w:val="1"/>
-        <w:pageBreakBefore w:val="0"/>
-        <w:widowControl w:val="1"/>
-        <w:pBdr>
-          <w:top w:space="0" w:sz="0" w:val="nil"/>
-          <w:left w:space="0" w:sz="0" w:val="nil"/>
-          <w:bottom w:space="0" w:sz="0" w:val="nil"/>
-          <w:right w:space="0" w:sz="0" w:val="nil"/>
-          <w:between w:space="0" w:sz="0" w:val="nil"/>
-        </w:pBdr>
-        <w:shd w:fill="auto" w:val="clear"/>
-        <w:spacing w:after="120" w:before="360" w:line="276" w:lineRule="auto"/>
-        <w:ind w:left="0" w:right="0" w:firstLine="0"/>
-        <w:jc w:val="left"/>
-        <w:rPr>
-          <w:rFonts w:ascii="Arial" w:cs="Arial" w:eastAsia="Arial" w:hAnsi="Arial"/>
-          <w:b w:val="0"/>
-          <w:i w:val="0"/>
-          <w:smallCaps w:val="0"/>
-          <w:strike w:val="0"/>
-          <w:color w:val="000000"/>
-          <w:sz w:val="32"/>
-          <w:szCs w:val="32"/>
-          <w:u w:val="none"/>
-          <w:shd w:fill="auto" w:val="clear"/>
+        <w:spacing w:after="120" w:before="360" w:lineRule="auto"/>
+        <w:rPr>
           <w:vertAlign w:val="baseline"/>
         </w:rPr>
       </w:pPr>
@@ -6877,16 +6596,6 @@
       <w:bookmarkEnd w:id="9"/>
       <w:r>
         <w:rPr>
-          <w:rFonts w:ascii="Arial" w:cs="Arial" w:eastAsia="Arial" w:hAnsi="Arial"/>
-          <w:b w:val="0"/>
-          <w:i w:val="0"/>
-          <w:smallCaps w:val="0"/>
-          <w:strike w:val="0"/>
-          <w:color w:val="000000"/>
-          <w:sz w:val="32"/>
-          <w:szCs w:val="32"/>
-          <w:u w:val="none"/>
-          <w:shd w:fill="auto" w:val="clear"/>
           <w:vertAlign w:val="baseline"/>
           <w:rtl w:val="0"/>
         </w:rPr>
@@ -8454,32 +8163,11 @@
     </w:p>
     <w:p>
       <w:pPr>
+        <w:pStyle w:val="Heading1"/>
         <w:keepNext w:val="1"/>
         <w:keepLines w:val="1"/>
-        <w:pageBreakBefore w:val="0"/>
-        <w:widowControl w:val="1"/>
-        <w:pBdr>
-          <w:top w:space="0" w:sz="0" w:val="nil"/>
-          <w:left w:space="0" w:sz="0" w:val="nil"/>
-          <w:bottom w:space="0" w:sz="0" w:val="nil"/>
-          <w:right w:space="0" w:sz="0" w:val="nil"/>
-          <w:between w:space="0" w:sz="0" w:val="nil"/>
-        </w:pBdr>
-        <w:shd w:fill="auto" w:val="clear"/>
-        <w:spacing w:after="120" w:before="400" w:line="276" w:lineRule="auto"/>
-        <w:ind w:left="0" w:right="0" w:firstLine="0"/>
-        <w:jc w:val="left"/>
-        <w:rPr>
-          <w:rFonts w:ascii="Arial" w:cs="Arial" w:eastAsia="Arial" w:hAnsi="Arial"/>
-          <w:b w:val="0"/>
-          <w:i w:val="0"/>
-          <w:smallCaps w:val="0"/>
-          <w:strike w:val="0"/>
-          <w:color w:val="000000"/>
-          <w:sz w:val="40"/>
-          <w:szCs w:val="40"/>
-          <w:u w:val="none"/>
-          <w:shd w:fill="auto" w:val="clear"/>
+        <w:spacing w:after="120" w:before="400" w:lineRule="auto"/>
+        <w:rPr>
           <w:vertAlign w:val="baseline"/>
         </w:rPr>
       </w:pPr>
@@ -8487,16 +8175,6 @@
       <w:bookmarkEnd w:id="11"/>
       <w:r>
         <w:rPr>
-          <w:rFonts w:ascii="Arial" w:cs="Arial" w:eastAsia="Arial" w:hAnsi="Arial"/>
-          <w:b w:val="0"/>
-          <w:i w:val="0"/>
-          <w:smallCaps w:val="0"/>
-          <w:strike w:val="0"/>
-          <w:color w:val="000000"/>
-          <w:sz w:val="40"/>
-          <w:szCs w:val="40"/>
-          <w:u w:val="none"/>
-          <w:shd w:fill="auto" w:val="clear"/>
           <w:vertAlign w:val="baseline"/>
           <w:rtl w:val="0"/>
         </w:rPr>
@@ -8540,32 +8218,11 @@
     </w:p>
     <w:p>
       <w:pPr>
+        <w:pStyle w:val="Heading1"/>
         <w:keepNext w:val="1"/>
         <w:keepLines w:val="1"/>
-        <w:pageBreakBefore w:val="0"/>
-        <w:widowControl w:val="1"/>
-        <w:pBdr>
-          <w:top w:space="0" w:sz="0" w:val="nil"/>
-          <w:left w:space="0" w:sz="0" w:val="nil"/>
-          <w:bottom w:space="0" w:sz="0" w:val="nil"/>
-          <w:right w:space="0" w:sz="0" w:val="nil"/>
-          <w:between w:space="0" w:sz="0" w:val="nil"/>
-        </w:pBdr>
-        <w:shd w:fill="auto" w:val="clear"/>
-        <w:spacing w:after="120" w:before="400" w:line="276" w:lineRule="auto"/>
-        <w:ind w:left="0" w:right="0" w:firstLine="0"/>
-        <w:jc w:val="left"/>
-        <w:rPr>
-          <w:rFonts w:ascii="Arial" w:cs="Arial" w:eastAsia="Arial" w:hAnsi="Arial"/>
-          <w:b w:val="0"/>
-          <w:i w:val="0"/>
-          <w:smallCaps w:val="0"/>
-          <w:strike w:val="0"/>
-          <w:color w:val="000000"/>
-          <w:sz w:val="40"/>
-          <w:szCs w:val="40"/>
-          <w:u w:val="none"/>
-          <w:shd w:fill="auto" w:val="clear"/>
+        <w:spacing w:after="120" w:before="400" w:lineRule="auto"/>
+        <w:rPr>
           <w:vertAlign w:val="baseline"/>
         </w:rPr>
       </w:pPr>
@@ -8573,16 +8230,6 @@
       <w:bookmarkEnd w:id="12"/>
       <w:r>
         <w:rPr>
-          <w:rFonts w:ascii="Arial" w:cs="Arial" w:eastAsia="Arial" w:hAnsi="Arial"/>
-          <w:b w:val="0"/>
-          <w:i w:val="0"/>
-          <w:smallCaps w:val="0"/>
-          <w:strike w:val="0"/>
-          <w:color w:val="000000"/>
-          <w:sz w:val="40"/>
-          <w:szCs w:val="40"/>
-          <w:u w:val="none"/>
-          <w:shd w:fill="auto" w:val="clear"/>
           <w:vertAlign w:val="baseline"/>
           <w:rtl w:val="0"/>
         </w:rPr>
@@ -9099,8 +8746,9 @@
       <w:spacing w:after="120" w:before="400" w:lineRule="auto"/>
     </w:pPr>
     <w:rPr>
-      <w:sz w:val="40"/>
-      <w:szCs w:val="40"/>
+      <w:b w:val="1"/>
+      <w:sz w:val="30"/>
+      <w:szCs w:val="30"/>
     </w:rPr>
   </w:style>
   <w:style w:type="paragraph" w:styleId="Heading2">
@@ -9113,8 +8761,9 @@
       <w:spacing w:after="120" w:before="360" w:lineRule="auto"/>
     </w:pPr>
     <w:rPr>
-      <w:sz w:val="32"/>
-      <w:szCs w:val="32"/>
+      <w:color w:val="666666"/>
+      <w:sz w:val="26"/>
+      <w:szCs w:val="26"/>
     </w:rPr>
   </w:style>
   <w:style w:type="paragraph" w:styleId="Heading3">

</xml_diff>